<commit_message>
Personal and School project seperation
</commit_message>
<xml_diff>
--- a/Eisen wensenlijst.docx
+++ b/Eisen wensenlijst.docx
@@ -63,7 +63,7 @@
           </w:tcPr>
           <w:p>
             <w:r>
-              <w:t>Player moet naar links en rechts kunnen lopen</w:t>
+              <w:t>Inlog/Download pagina op een website voor dit spel</w:t>
             </w:r>
           </w:p>
         </w:tc>
@@ -81,10 +81,7 @@
           </w:tcPr>
           <w:p>
             <w:r>
-              <w:t>Player moet ladders en buizen kunnen gebruiken</w:t>
-            </w:r>
-            <w:r>
-              <w:t xml:space="preserve"> om te klimmen</w:t>
+              <w:t>Object georiënteerd programmeren</w:t>
             </w:r>
           </w:p>
         </w:tc>
@@ -102,7 +99,7 @@
           </w:tcPr>
           <w:p>
             <w:r>
-              <w:t>Werken Main menu en pause menu</w:t>
+              <w:t>Programmeer omgeving: Visual Studio 2010</w:t>
             </w:r>
           </w:p>
         </w:tc>
@@ -120,7 +117,7 @@
           </w:tcPr>
           <w:p>
             <w:r>
-              <w:t>Into scene bij Main menu</w:t>
+              <w:t>Code standaard: Microsoft C#</w:t>
             </w:r>
           </w:p>
         </w:tc>
@@ -138,7 +135,7 @@
           </w:tcPr>
           <w:p>
             <w:r>
-              <w:t>Blokken kunnen vernietigen die vervolgens over tijd zichzelf repareren</w:t>
+              <w:t>Assets worden zelf gemaakt</w:t>
             </w:r>
           </w:p>
         </w:tc>
@@ -156,255 +153,7 @@
           </w:tcPr>
           <w:p>
             <w:r>
-              <w:t>Object wat opgepakt kan worden voor punten</w:t>
-            </w:r>
-          </w:p>
-        </w:tc>
-        <w:tc>
-          <w:tcPr>
-            <w:tcW w:w="4531" w:type="dxa"/>
-          </w:tcPr>
-          <w:p/>
-        </w:tc>
-      </w:tr>
-      <w:tr>
-        <w:tc>
-          <w:tcPr>
-            <w:tcW w:w="4531" w:type="dxa"/>
-          </w:tcPr>
-          <w:p>
-            <w:pPr>
-              <w:rPr>
-                <w:lang w:val="en-US"/>
-              </w:rPr>
-            </w:pPr>
-            <w:r>
-              <w:rPr>
-                <w:lang w:val="en-US"/>
-              </w:rPr>
-              <w:t>Player HUD (score, men, level)</w:t>
-            </w:r>
-          </w:p>
-        </w:tc>
-        <w:tc>
-          <w:tcPr>
-            <w:tcW w:w="4531" w:type="dxa"/>
-          </w:tcPr>
-          <w:p>
-            <w:pPr>
-              <w:rPr>
-                <w:lang w:val="en-US"/>
-              </w:rPr>
-            </w:pPr>
-          </w:p>
-        </w:tc>
-      </w:tr>
-      <w:tr>
-        <w:tc>
-          <w:tcPr>
-            <w:tcW w:w="4531" w:type="dxa"/>
-          </w:tcPr>
-          <w:p>
-            <w:r>
-              <w:t>Scherm animatie in en uit level</w:t>
-            </w:r>
-          </w:p>
-        </w:tc>
-        <w:tc>
-          <w:tcPr>
-            <w:tcW w:w="4531" w:type="dxa"/>
-          </w:tcPr>
-          <w:p/>
-        </w:tc>
-      </w:tr>
-      <w:tr>
-        <w:tc>
-          <w:tcPr>
-            <w:tcW w:w="4531" w:type="dxa"/>
-          </w:tcPr>
-          <w:p>
-            <w:r>
-              <w:t>Lopen over vastzittende AI</w:t>
-            </w:r>
-          </w:p>
-        </w:tc>
-        <w:tc>
-          <w:tcPr>
-            <w:tcW w:w="4531" w:type="dxa"/>
-          </w:tcPr>
-          <w:p/>
-        </w:tc>
-      </w:tr>
-      <w:tr>
-        <w:tc>
-          <w:tcPr>
-            <w:tcW w:w="4531" w:type="dxa"/>
-          </w:tcPr>
-          <w:p>
-            <w:r>
-              <w:t>Respawn voor AI (meerdere)</w:t>
-            </w:r>
-          </w:p>
-        </w:tc>
-        <w:tc>
-          <w:tcPr>
-            <w:tcW w:w="4531" w:type="dxa"/>
-          </w:tcPr>
-          <w:p/>
-        </w:tc>
-      </w:tr>
-      <w:tr>
-        <w:tc>
-          <w:tcPr>
-            <w:tcW w:w="4531" w:type="dxa"/>
-          </w:tcPr>
-          <w:p>
-            <w:r>
-              <w:t>AI kan klimmen (ladders en buizen) en kan over vastzittende AI lopen</w:t>
-            </w:r>
-          </w:p>
-        </w:tc>
-        <w:tc>
-          <w:tcPr>
-            <w:tcW w:w="4531" w:type="dxa"/>
-          </w:tcPr>
-          <w:p/>
-        </w:tc>
-      </w:tr>
-      <w:tr>
-        <w:tc>
-          <w:tcPr>
-            <w:tcW w:w="4531" w:type="dxa"/>
-          </w:tcPr>
-          <w:p>
-            <w:r>
-              <w:t>Tekst editor om levels te maken</w:t>
-            </w:r>
-          </w:p>
-        </w:tc>
-        <w:tc>
-          <w:tcPr>
-            <w:tcW w:w="4531" w:type="dxa"/>
-          </w:tcPr>
-          <w:p/>
-        </w:tc>
-      </w:tr>
-      <w:tr>
-        <w:tc>
-          <w:tcPr>
-            <w:tcW w:w="4531" w:type="dxa"/>
-          </w:tcPr>
-          <w:p>
-            <w:r>
-              <w:t>AI kan object oppakken en meenemen, vervolgens droppen (random?) en droppen wanneer ze vastzitten</w:t>
-            </w:r>
-          </w:p>
-        </w:tc>
-        <w:tc>
-          <w:tcPr>
-            <w:tcW w:w="4531" w:type="dxa"/>
-          </w:tcPr>
-          <w:p/>
-        </w:tc>
-      </w:tr>
-      <w:tr>
-        <w:tc>
-          <w:tcPr>
-            <w:tcW w:w="4531" w:type="dxa"/>
-          </w:tcPr>
-          <w:p>
-            <w:r>
-              <w:t>AI en player kunnen vallen</w:t>
-            </w:r>
-          </w:p>
-        </w:tc>
-        <w:tc>
-          <w:tcPr>
-            <w:tcW w:w="4531" w:type="dxa"/>
-          </w:tcPr>
-          <w:p/>
-        </w:tc>
-      </w:tr>
-      <w:tr>
-        <w:tc>
-          <w:tcPr>
-            <w:tcW w:w="4531" w:type="dxa"/>
-          </w:tcPr>
-          <w:p>
-            <w:r>
-              <w:t>Score lijst wanneer je “dood” gaat, waar je naam in kan vullen en de score wordt automatisch ingevuld (moet worden opgeslagen local?)</w:t>
-            </w:r>
-          </w:p>
-        </w:tc>
-        <w:tc>
-          <w:tcPr>
-            <w:tcW w:w="4531" w:type="dxa"/>
-          </w:tcPr>
-          <w:p/>
-        </w:tc>
-      </w:tr>
-      <w:tr>
-        <w:tc>
-          <w:tcPr>
-            <w:tcW w:w="4531" w:type="dxa"/>
-          </w:tcPr>
-          <w:p>
-            <w:pPr>
-              <w:rPr>
-                <w:lang w:val="en-US"/>
-              </w:rPr>
-            </w:pPr>
-            <w:r>
-              <w:rPr>
-                <w:lang w:val="en-US"/>
-              </w:rPr>
-              <w:t xml:space="preserve">In-game pause menu met Play, Show or clear scores, </w:t>
-            </w:r>
-            <w:r>
-              <w:rPr>
-                <w:lang w:val="en-US"/>
-              </w:rPr>
-              <w:t>Version, Edit boards, Quit</w:t>
-            </w:r>
-          </w:p>
-        </w:tc>
-        <w:tc>
-          <w:tcPr>
-            <w:tcW w:w="4531" w:type="dxa"/>
-          </w:tcPr>
-          <w:p>
-            <w:pPr>
-              <w:rPr>
-                <w:lang w:val="en-US"/>
-              </w:rPr>
-            </w:pPr>
-          </w:p>
-        </w:tc>
-      </w:tr>
-      <w:tr>
-        <w:tc>
-          <w:tcPr>
-            <w:tcW w:w="4531" w:type="dxa"/>
-          </w:tcPr>
-          <w:p>
-            <w:pPr>
-              <w:rPr>
-                <w:lang w:val="en-US"/>
-              </w:rPr>
-            </w:pPr>
-            <w:proofErr w:type="spellStart"/>
-            <w:r>
-              <w:rPr>
-                <w:lang w:val="en-US"/>
-              </w:rPr>
-              <w:t>Geluid</w:t>
-            </w:r>
-            <w:proofErr w:type="spellEnd"/>
-            <w:r>
-              <w:rPr>
-                <w:lang w:val="en-US"/>
-              </w:rPr>
-              <w:t xml:space="preserve"> sounds</w:t>
+              <w:t>De mechanics worden hetzelfde als het origineel</w:t>
             </w:r>
             <w:bookmarkStart w:id="0" w:name="_GoBack"/>
             <w:bookmarkEnd w:id="0"/>
@@ -414,23 +163,11 @@
           <w:tcPr>
             <w:tcW w:w="4531" w:type="dxa"/>
           </w:tcPr>
-          <w:p>
-            <w:pPr>
-              <w:rPr>
-                <w:lang w:val="en-US"/>
-              </w:rPr>
-            </w:pPr>
-          </w:p>
+          <w:p/>
         </w:tc>
       </w:tr>
     </w:tbl>
-    <w:p>
-      <w:pPr>
-        <w:rPr>
-          <w:lang w:val="en-US"/>
-        </w:rPr>
-      </w:pPr>
-    </w:p>
+    <w:p/>
     <w:sectPr>
       <w:pgSz w:w="11906" w:h="16838"/>
       <w:pgMar w:top="1417" w:right="1417" w:bottom="1417" w:left="1417" w:header="708" w:footer="708" w:gutter="0"/>

</xml_diff>

<commit_message>
PVA update en meer
</commit_message>
<xml_diff>
--- a/Eisen wensenlijst.docx
+++ b/Eisen wensenlijst.docx
@@ -81,89 +81,253 @@
           </w:tcPr>
           <w:p>
             <w:r>
+              <w:t>Downloadpagina is beschermd tegen niet-geregistreerde gebruikers</w:t>
+            </w:r>
+          </w:p>
+        </w:tc>
+        <w:tc>
+          <w:tcPr>
+            <w:tcW w:w="4531" w:type="dxa"/>
+          </w:tcPr>
+          <w:p/>
+        </w:tc>
+      </w:tr>
+      <w:tr>
+        <w:tc>
+          <w:tcPr>
+            <w:tcW w:w="4531" w:type="dxa"/>
+          </w:tcPr>
+          <w:p/>
+        </w:tc>
+        <w:tc>
+          <w:tcPr>
+            <w:tcW w:w="4531" w:type="dxa"/>
+          </w:tcPr>
+          <w:p/>
+        </w:tc>
+      </w:tr>
+      <w:tr>
+        <w:tc>
+          <w:tcPr>
+            <w:tcW w:w="4531" w:type="dxa"/>
+          </w:tcPr>
+          <w:p>
+            <w:r>
+              <w:t xml:space="preserve">Programmeren volgens een </w:t>
+            </w:r>
+            <w:r>
+              <w:t>Code standaard</w:t>
+            </w:r>
+          </w:p>
+        </w:tc>
+        <w:tc>
+          <w:tcPr>
+            <w:tcW w:w="4531" w:type="dxa"/>
+          </w:tcPr>
+          <w:p/>
+        </w:tc>
+      </w:tr>
+      <w:tr>
+        <w:tc>
+          <w:tcPr>
+            <w:tcW w:w="4531" w:type="dxa"/>
+          </w:tcPr>
+          <w:p>
+            <w:r>
+              <w:t>Assets worden zelf gemaakt</w:t>
+            </w:r>
+          </w:p>
+        </w:tc>
+        <w:tc>
+          <w:tcPr>
+            <w:tcW w:w="4531" w:type="dxa"/>
+          </w:tcPr>
+          <w:p/>
+        </w:tc>
+      </w:tr>
+      <w:tr>
+        <w:tc>
+          <w:tcPr>
+            <w:tcW w:w="4531" w:type="dxa"/>
+          </w:tcPr>
+          <w:p>
+            <w:r>
+              <w:t>De mechanics worden hetzelfde als het origineel</w:t>
+            </w:r>
+          </w:p>
+        </w:tc>
+        <w:tc>
+          <w:tcPr>
+            <w:tcW w:w="4531" w:type="dxa"/>
+          </w:tcPr>
+          <w:p/>
+        </w:tc>
+      </w:tr>
+      <w:tr>
+        <w:tc>
+          <w:tcPr>
+            <w:tcW w:w="4531" w:type="dxa"/>
+          </w:tcPr>
+          <w:p>
+            <w:r>
+              <w:t>EXTRA OPDRACHT: Telescoop ladder</w:t>
+            </w:r>
+          </w:p>
+        </w:tc>
+        <w:tc>
+          <w:tcPr>
+            <w:tcW w:w="4531" w:type="dxa"/>
+          </w:tcPr>
+          <w:p/>
+        </w:tc>
+      </w:tr>
+      <w:tr>
+        <w:tc>
+          <w:tcPr>
+            <w:tcW w:w="4531" w:type="dxa"/>
+          </w:tcPr>
+          <w:p>
+            <w:r>
+              <w:t>Lokale database met username/password/score</w:t>
+            </w:r>
+          </w:p>
+        </w:tc>
+        <w:tc>
+          <w:tcPr>
+            <w:tcW w:w="4531" w:type="dxa"/>
+          </w:tcPr>
+          <w:p/>
+        </w:tc>
+      </w:tr>
+      <w:tr>
+        <w:tc>
+          <w:tcPr>
+            <w:tcW w:w="4531" w:type="dxa"/>
+          </w:tcPr>
+          <w:p>
+            <w:r>
+              <w:t>Highscore scherm heeft een top 10</w:t>
+            </w:r>
+          </w:p>
+        </w:tc>
+        <w:tc>
+          <w:tcPr>
+            <w:tcW w:w="4531" w:type="dxa"/>
+          </w:tcPr>
+          <w:p/>
+        </w:tc>
+      </w:tr>
+      <w:tr>
+        <w:tc>
+          <w:tcPr>
+            <w:tcW w:w="4531" w:type="dxa"/>
+          </w:tcPr>
+          <w:p>
+            <w:r>
+              <w:t>Controls guide</w:t>
+            </w:r>
+          </w:p>
+        </w:tc>
+        <w:tc>
+          <w:tcPr>
+            <w:tcW w:w="4531" w:type="dxa"/>
+          </w:tcPr>
+          <w:p/>
+        </w:tc>
+      </w:tr>
+      <w:tr>
+        <w:tc>
+          <w:tcPr>
+            <w:tcW w:w="4531" w:type="dxa"/>
+          </w:tcPr>
+          <w:p/>
+        </w:tc>
+        <w:tc>
+          <w:tcPr>
+            <w:tcW w:w="4531" w:type="dxa"/>
+          </w:tcPr>
+          <w:p/>
+        </w:tc>
+      </w:tr>
+    </w:tbl>
+    <w:p/>
+    <w:tbl>
+      <w:tblPr>
+        <w:tblStyle w:val="TableGrid"/>
+        <w:tblW w:w="0" w:type="auto"/>
+        <w:tblLook w:val="04A0" w:firstRow="1" w:lastRow="0" w:firstColumn="1" w:lastColumn="0" w:noHBand="0" w:noVBand="1"/>
+      </w:tblPr>
+      <w:tblGrid>
+        <w:gridCol w:w="9062"/>
+      </w:tblGrid>
+      <w:tr>
+        <w:tc>
+          <w:tcPr>
+            <w:tcW w:w="9062" w:type="dxa"/>
+          </w:tcPr>
+          <w:p>
+            <w:pPr>
+              <w:rPr>
+                <w:b/>
+              </w:rPr>
+            </w:pPr>
+            <w:r>
+              <w:rPr>
+                <w:b/>
+              </w:rPr>
+              <w:t>Niet functionele eisen</w:t>
+            </w:r>
+          </w:p>
+        </w:tc>
+      </w:tr>
+      <w:tr>
+        <w:tc>
+          <w:tcPr>
+            <w:tcW w:w="9062" w:type="dxa"/>
+          </w:tcPr>
+          <w:p>
+            <w:r>
+              <w:t>Website wordt gemaakt in een MVC</w:t>
+            </w:r>
+          </w:p>
+        </w:tc>
+      </w:tr>
+      <w:tr>
+        <w:tc>
+          <w:tcPr>
+            <w:tcW w:w="9062" w:type="dxa"/>
+          </w:tcPr>
+          <w:p>
+            <w:r>
               <w:t>Object georiënteerd programmeren</w:t>
             </w:r>
           </w:p>
         </w:tc>
-        <w:tc>
-          <w:tcPr>
-            <w:tcW w:w="4531" w:type="dxa"/>
-          </w:tcPr>
-          <w:p/>
-        </w:tc>
-      </w:tr>
-      <w:tr>
-        <w:tc>
-          <w:tcPr>
-            <w:tcW w:w="4531" w:type="dxa"/>
-          </w:tcPr>
-          <w:p>
-            <w:r>
-              <w:t>Programmeer omgeving: Visual Studio 2010</w:t>
-            </w:r>
-          </w:p>
-        </w:tc>
-        <w:tc>
-          <w:tcPr>
-            <w:tcW w:w="4531" w:type="dxa"/>
-          </w:tcPr>
-          <w:p/>
-        </w:tc>
-      </w:tr>
-      <w:tr>
-        <w:tc>
-          <w:tcPr>
-            <w:tcW w:w="4531" w:type="dxa"/>
-          </w:tcPr>
-          <w:p>
-            <w:r>
-              <w:t>Code standaard: Microsoft C#</w:t>
-            </w:r>
-          </w:p>
-        </w:tc>
-        <w:tc>
-          <w:tcPr>
-            <w:tcW w:w="4531" w:type="dxa"/>
-          </w:tcPr>
-          <w:p/>
-        </w:tc>
-      </w:tr>
-      <w:tr>
-        <w:tc>
-          <w:tcPr>
-            <w:tcW w:w="4531" w:type="dxa"/>
-          </w:tcPr>
-          <w:p>
-            <w:r>
-              <w:t>Assets worden zelf gemaakt</w:t>
-            </w:r>
-          </w:p>
-        </w:tc>
-        <w:tc>
-          <w:tcPr>
-            <w:tcW w:w="4531" w:type="dxa"/>
-          </w:tcPr>
-          <w:p/>
-        </w:tc>
-      </w:tr>
-      <w:tr>
-        <w:tc>
-          <w:tcPr>
-            <w:tcW w:w="4531" w:type="dxa"/>
-          </w:tcPr>
-          <w:p>
-            <w:r>
-              <w:t>De mechanics worden hetzelfde als het origineel</w:t>
+      </w:tr>
+      <w:tr>
+        <w:tc>
+          <w:tcPr>
+            <w:tcW w:w="9062" w:type="dxa"/>
+          </w:tcPr>
+          <w:p>
+            <w:r>
+              <w:t>Alle gebruikte software moet up-to-date zijn</w:t>
+            </w:r>
+          </w:p>
+        </w:tc>
+      </w:tr>
+      <w:tr>
+        <w:tc>
+          <w:tcPr>
+            <w:tcW w:w="9062" w:type="dxa"/>
+          </w:tcPr>
+          <w:p>
+            <w:r>
+              <w:t>Er moeten unit testen gedaan worden</w:t>
             </w:r>
             <w:bookmarkStart w:id="0" w:name="_GoBack"/>
             <w:bookmarkEnd w:id="0"/>
           </w:p>
-        </w:tc>
-        <w:tc>
-          <w:tcPr>
-            <w:tcW w:w="4531" w:type="dxa"/>
-          </w:tcPr>
-          <w:p/>
         </w:tc>
       </w:tr>
     </w:tbl>

</xml_diff>